<commit_message>
corregido el capitulo 4
</commit_message>
<xml_diff>
--- a/documentos/completo.docx
+++ b/documentos/completo.docx
@@ -28591,6 +28591,24 @@
       <w:r>
         <w:rPr>
           <w:rFonts w:ascii="Arial" w:hAnsi="Arial" w:cs="Arial"/>
+          <w:lang w:val="es-419"/>
+        </w:rPr>
+        <w:t>IBV, Instituto de biomecanica de Valencia (2011) De la planificacion a la gestion de instalaciones deportivas.Ed.CreaImpresion2000 S.L.U.</w:t>
+      </w:r>
+      <w:bookmarkStart w:id="131" w:name="_GoBack"/>
+      <w:bookmarkEnd w:id="131"/>
+    </w:p>
+    <w:p>
+      <w:pPr>
+        <w:spacing w:after="180"/>
+        <w:rPr>
+          <w:rFonts w:ascii="Arial" w:hAnsi="Arial" w:cs="Arial"/>
+          <w:lang w:val="es-419"/>
+        </w:rPr>
+      </w:pPr>
+      <w:r>
+        <w:rPr>
+          <w:rFonts w:ascii="Arial" w:hAnsi="Arial" w:cs="Arial"/>
         </w:rPr>
         <w:t xml:space="preserve">LUJAN Sergio (2002) Programación de aplicaciones web: historia, principios básicos y clientes </w:t>
       </w:r>
@@ -28683,8 +28701,6 @@
           <w:lang w:val="es-419"/>
         </w:rPr>
       </w:pPr>
-      <w:bookmarkStart w:id="131" w:name="_GoBack"/>
-      <w:bookmarkEnd w:id="131"/>
       <w:r>
         <w:rPr>
           <w:rFonts w:ascii="Arial" w:hAnsi="Arial" w:cs="Arial"/>
@@ -28804,7 +28820,20 @@
         <w:rPr>
           <w:rFonts w:ascii="Arial" w:hAnsi="Arial" w:cs="Arial"/>
         </w:rPr>
-        <w:t>UAM (2011) Computación en la nube</w:t>
+        <w:t>UAM</w:t>
+      </w:r>
+      <w:r>
+        <w:rPr>
+          <w:rFonts w:ascii="Arial" w:hAnsi="Arial" w:cs="Arial"/>
+          <w:lang w:val="es-419"/>
+        </w:rPr>
+        <w:t>, Universidad Autonoma Metropolitana</w:t>
+      </w:r>
+      <w:r>
+        <w:rPr>
+          <w:rFonts w:ascii="Arial" w:hAnsi="Arial" w:cs="Arial"/>
+        </w:rPr>
+        <w:t xml:space="preserve"> (2011) Computación en la nube</w:t>
       </w:r>
     </w:p>
     <w:p>
@@ -35625,7 +35654,7 @@
 </file>
 
 <file path=customXml/itemProps1.xml><?xml version="1.0" encoding="utf-8"?>
-<ds:datastoreItem xmlns:ds="http://schemas.openxmlformats.org/officeDocument/2006/customXml" ds:itemID="{B4C24DE2-9425-4A69-8754-8EFC405465E0}">
+<ds:datastoreItem xmlns:ds="http://schemas.openxmlformats.org/officeDocument/2006/customXml" ds:itemID="{86CAA5C4-C413-4D10-83DD-75D739AD2F9D}">
   <ds:schemaRefs>
     <ds:schemaRef ds:uri="http://schemas.openxmlformats.org/officeDocument/2006/bibliography"/>
   </ds:schemaRefs>

</xml_diff>